<commit_message>
newest files at 16:50 Sat
</commit_message>
<xml_diff>
--- a/docs/SEO-Journal-AshleyMcInerney-K00243715.docx
+++ b/docs/SEO-Journal-AshleyMcInerney-K00243715.docx
@@ -3467,29 +3467,98 @@
     </w:p>
     <w:p>
       <w:pPr>
-        <w:jc w:val="both"/>
-      </w:pPr>
-      <w:r>
-        <w:t xml:space="preserve">In the lighthouse </w:t>
-      </w:r>
-      <w:r>
-        <w:t>website,</w:t>
-      </w:r>
-      <w:r>
-        <w:t xml:space="preserve"> the inclusion of </w:t>
-      </w:r>
-      <w:r>
-        <w:t>both kinds of</w:t>
-      </w:r>
-      <w:r>
-        <w:t xml:space="preserve"> robot tag</w:t>
-      </w:r>
-      <w:r>
-        <w:t>s</w:t>
+        <w:spacing w:line="360" w:lineRule="auto"/>
+        <w:contextualSpacing/>
+        <w:jc w:val="both"/>
+      </w:pPr>
+      <w:r>
+        <w:t>The</w:t>
+      </w:r>
+      <w:r>
+        <w:t xml:space="preserve"> lighthouse </w:t>
+      </w:r>
+      <w:r>
+        <w:t xml:space="preserve">website had some pages that has less content than </w:t>
+      </w:r>
+      <w:r>
+        <w:t>others do</w:t>
+      </w:r>
+      <w:r>
+        <w:t xml:space="preserve">, and it was not necessary for them to </w:t>
+      </w:r>
+      <w:proofErr w:type="gramStart"/>
+      <w:r>
+        <w:t>be indexed</w:t>
+      </w:r>
+      <w:proofErr w:type="gramEnd"/>
+      <w:r>
+        <w:t xml:space="preserve"> by the crawler, yet th</w:t>
       </w:r>
       <w:bookmarkStart w:id="0" w:name="_GoBack"/>
       <w:bookmarkEnd w:id="0"/>
       <w:r>
+        <w:t xml:space="preserve">ey were still important to the site. In the examples below, </w:t>
+      </w:r>
+      <w:r>
+        <w:lastRenderedPageBreak/>
+        <w:t>pages that were thin in content contained the tag ‘</w:t>
+      </w:r>
+      <w:proofErr w:type="spellStart"/>
+      <w:r>
+        <w:rPr>
+          <w:b/>
+        </w:rPr>
+        <w:t>noindex</w:t>
+      </w:r>
+      <w:proofErr w:type="spellEnd"/>
+      <w:r>
+        <w:rPr>
+          <w:b/>
+        </w:rPr>
+        <w:t>’</w:t>
+      </w:r>
+      <w:r>
+        <w:t>, while pages</w:t>
+      </w:r>
+      <w:r>
+        <w:t xml:space="preserve"> with larger content</w:t>
+      </w:r>
+      <w:r>
+        <w:t xml:space="preserve"> </w:t>
+      </w:r>
+      <w:proofErr w:type="gramStart"/>
+      <w:r>
+        <w:t xml:space="preserve">were </w:t>
+      </w:r>
+      <w:r>
+        <w:t>tagged</w:t>
+      </w:r>
+      <w:proofErr w:type="gramEnd"/>
+      <w:r>
+        <w:t xml:space="preserve"> as ‘</w:t>
+      </w:r>
+      <w:r>
+        <w:rPr>
+          <w:b/>
+        </w:rPr>
+        <w:t>index’</w:t>
+      </w:r>
+      <w:r>
+        <w:t>. T</w:t>
+      </w:r>
+      <w:r>
+        <w:t xml:space="preserve">he inclusion of </w:t>
+      </w:r>
+      <w:r>
+        <w:t>both kinds of</w:t>
+      </w:r>
+      <w:r>
+        <w:t xml:space="preserve"> robot tag</w:t>
+      </w:r>
+      <w:r>
+        <w:t>s</w:t>
+      </w:r>
+      <w:r>
         <w:t xml:space="preserve"> was included in the </w:t>
       </w:r>
       <w:r>
@@ -3500,6 +3569,59 @@
       </w:r>
       <w:r>
         <w:t>section</w:t>
+      </w:r>
+      <w:r>
+        <w:t>.</w:t>
+      </w:r>
+    </w:p>
+    <w:p>
+      <w:pPr>
+        <w:jc w:val="both"/>
+      </w:pPr>
+    </w:p>
+    <w:p>
+      <w:pPr>
+        <w:shd w:val="clear" w:color="auto" w:fill="FFFFFF"/>
+        <w:spacing w:after="0" w:line="300" w:lineRule="atLeast"/>
+        <w:jc w:val="both"/>
+        <w:textAlignment w:val="baseline"/>
+        <w:outlineLvl w:val="1"/>
+      </w:pPr>
+    </w:p>
+    <w:p>
+      <w:pPr>
+        <w:shd w:val="clear" w:color="auto" w:fill="FFFFFF"/>
+        <w:spacing w:after="0" w:line="300" w:lineRule="atLeast"/>
+        <w:jc w:val="both"/>
+        <w:textAlignment w:val="baseline"/>
+        <w:outlineLvl w:val="1"/>
+      </w:pPr>
+      <w:r>
+        <w:t>(</w:t>
+      </w:r>
+      <w:proofErr w:type="gramStart"/>
+      <w:r>
+        <w:t>robot</w:t>
+      </w:r>
+      <w:proofErr w:type="gramEnd"/>
+      <w:r>
+        <w:t xml:space="preserve"> tag with </w:t>
+      </w:r>
+      <w:proofErr w:type="spellStart"/>
+      <w:r>
+        <w:t>with</w:t>
+      </w:r>
+      <w:proofErr w:type="spellEnd"/>
+      <w:r>
+        <w:t xml:space="preserve"> index or </w:t>
+      </w:r>
+      <w:proofErr w:type="spellStart"/>
+      <w:r>
+        <w:t>noindex</w:t>
+      </w:r>
+      <w:proofErr w:type="spellEnd"/>
+      <w:r>
+        <w:t xml:space="preserve"> from lighthouse site)</w:t>
       </w:r>
     </w:p>
     <w:p>
@@ -6102,7 +6224,7 @@
 </file>
 
 <file path=customXml/itemProps2.xml><?xml version="1.0" encoding="utf-8"?>
-<ds:datastoreItem xmlns:ds="http://schemas.openxmlformats.org/officeDocument/2006/customXml" ds:itemID="{29DFAA1C-ECFA-408A-8660-F4F20D01E608}">
+<ds:datastoreItem xmlns:ds="http://schemas.openxmlformats.org/officeDocument/2006/customXml" ds:itemID="{373E57F4-4571-409D-B9CA-4D52601612D3}">
   <ds:schemaRefs>
     <ds:schemaRef ds:uri="http://schemas.openxmlformats.org/officeDocument/2006/bibliography"/>
   </ds:schemaRefs>

</xml_diff>